<commit_message>
small edit of proposal.
</commit_message>
<xml_diff>
--- a/project_proposal_ray_duran_bme_690_sp_2022_rev1.docx
+++ b/project_proposal_ray_duran_bme_690_sp_2022_rev1.docx
@@ -76,7 +76,13 @@
         <w:t xml:space="preserve"> Here the deployment of a 2-D FFT in hardware will require some custom digital engineering as the 2-D FFT is not a standard IP module. The entire design will be captured in Simulink, a system modeling tool of the MATLAB family of products. </w:t>
       </w:r>
       <w:r>
-        <w:t>An additional tool that is used in tandem with Simulink is a tool called HDL coder. HDL coder allows a captured design in Simulink to be converted into a hardware description language such as VHDL. With the design represented in VHDL a simulation tool called Modelsim will allow us to simulate the fixed-point design to make sure of several important parameters for implementation. The first is if the design verifies correctly, meaning that the expected output matches our MATLAB model. This first step is important as we iterate the design from model to hardware. Next</w:t>
+        <w:t xml:space="preserve">An additional tool that is used in tandem with Simulink is a tool called HDL coder. HDL coder allows a captured design in Simulink to be converted into a hardware description language such as VHDL. With the design represented in VHDL a simulation tool called Modelsim will allow us to simulate the fixed-point design to make sure of </w:t>
+      </w:r>
+      <w:r>
+        <w:t xml:space="preserve">the first of </w:t>
+      </w:r>
+      <w:r>
+        <w:t>several important parameters for implementation. The first is if the design verifies correctly, meaning that the expected output matches our MATLAB model. This first step is important as we iterate the design from model to hardware. Next</w:t>
       </w:r>
       <w:r>
         <w:t xml:space="preserve">, is to see if the hardware meets the sample time and speed correctly that we have specified. The combination of logic, DSP and memory blocks must be synthesized and routed onto the fabric of the FPGA and timing </w:t>
@@ -90,11 +96,9 @@
       <w:r>
         <w:t xml:space="preserve"> are to check that the power and resources of are design are met that permit a functional and practical design in an FPGA. As an example, we cannot use </w:t>
       </w:r>
-      <w:proofErr w:type="gramStart"/>
-      <w:r>
-        <w:t>all of</w:t>
-      </w:r>
-      <w:proofErr w:type="gramEnd"/>
+      <w:r>
+        <w:t>all</w:t>
+      </w:r>
       <w:r>
         <w:t xml:space="preserve"> the resources of the FPGA as we must allow a design margin for operation and the addition of extra logic and memory to debug the design in the late stages of development.</w:t>
       </w:r>

</xml_diff>

<commit_message>
Added a bit more text to proposal
</commit_message>
<xml_diff>
--- a/project_proposal_ray_duran_bme_690_sp_2022_rev1.docx
+++ b/project_proposal_ray_duran_bme_690_sp_2022_rev1.docx
@@ -354,6 +354,13 @@
         <w:t>2</w:t>
       </w:r>
     </w:p>
+    <w:p/>
+    <w:p>
+      <w:r>
+        <w:lastRenderedPageBreak/>
+        <w:t xml:space="preserve">A hardware deconvolution that allow in vivo imaging can serve as a building block of a lightweight camera with the use of a lens less diffuser.   </w:t>
+      </w:r>
+    </w:p>
     <w:p>
       <w:pPr>
         <w:rPr>
@@ -383,7 +390,6 @@
         </w:rPr>
       </w:pPr>
       <w:r>
-        <w:lastRenderedPageBreak/>
         <w:t>[1]</w:t>
       </w:r>
       <w:r>

</xml_diff>

<commit_message>
minor edit of proposal
</commit_message>
<xml_diff>
--- a/project_proposal_ray_duran_bme_690_sp_2022_rev1.docx
+++ b/project_proposal_ray_duran_bme_690_sp_2022_rev1.docx
@@ -319,13 +319,11 @@
       <w:r>
         <w:t xml:space="preserve">we should be able to process over 30 </w:t>
       </w:r>
-      <w:proofErr w:type="spellStart"/>
-      <w:r>
-        <w:t>hz</w:t>
-      </w:r>
-      <w:proofErr w:type="spellEnd"/>
-      <w:r>
-        <w:t xml:space="preserve"> of video frames of a cropped 2048x2592 camera.</w:t>
+      <w:r>
+        <w:t>H</w:t>
+      </w:r>
+      <w:r>
+        <w:t>z of video frames of a cropped 2048x2592 camera.</w:t>
       </w:r>
     </w:p>
     <w:p>
@@ -358,7 +356,13 @@
     <w:p>
       <w:r>
         <w:lastRenderedPageBreak/>
-        <w:t xml:space="preserve">A hardware deconvolution that allow in vivo imaging can serve as a building block of a lightweight camera with the use of a lens less diffuser.   </w:t>
+        <w:t>A hardware deconvolution that allow</w:t>
+      </w:r>
+      <w:r>
+        <w:t>s</w:t>
+      </w:r>
+      <w:r>
+        <w:t xml:space="preserve"> in vivo imaging can serve as a building block of a lightweight camera with the use of a lens less diffuser.   </w:t>
       </w:r>
     </w:p>
     <w:p>

</xml_diff>

<commit_message>
Another minor edit of proposal
</commit_message>
<xml_diff>
--- a/project_proposal_ray_duran_bme_690_sp_2022_rev1.docx
+++ b/project_proposal_ray_duran_bme_690_sp_2022_rev1.docx
@@ -61,10 +61,19 @@
       <w:r>
         <w:t>Shrinkage Thresholding Algorithm (FISTA) to reconstruct our diffused image.</w:t>
       </w:r>
-    </w:p>
-    <w:p>
-      <w:r>
-        <w:t xml:space="preserve">After we have proven out our algorithm in MATLAB we intent to build </w:t>
+      <w:r>
+        <w:t xml:space="preserve"> While Antipa and Kuo implemented their deconvolution in software, Python, we intend to build this in hardware to display in real-time.</w:t>
+      </w:r>
+    </w:p>
+    <w:p>
+      <w:r>
+        <w:t xml:space="preserve">After we have proven out our algorithm in </w:t>
+      </w:r>
+      <w:r>
+        <w:t>MATLAB,</w:t>
+      </w:r>
+      <w:r>
+        <w:t xml:space="preserve"> we intent to build </w:t>
       </w:r>
       <w:r>
         <w:t xml:space="preserve">our solution in a Ultrascale FPGA development board. The solution architecture will require the use of four 1K 2-dimensional FFTs to take forward and inverse transforms </w:t>
@@ -355,7 +364,6 @@
     <w:p/>
     <w:p>
       <w:r>
-        <w:lastRenderedPageBreak/>
         <w:t>A hardware deconvolution that allow</w:t>
       </w:r>
       <w:r>

</xml_diff>

<commit_message>
minor edit to proposal
</commit_message>
<xml_diff>
--- a/project_proposal_ray_duran_bme_690_sp_2022_rev1.docx
+++ b/project_proposal_ray_duran_bme_690_sp_2022_rev1.docx
@@ -106,11 +106,9 @@
       <w:r>
         <w:t xml:space="preserve"> types of neuron imaging, such as calcium signal </w:t>
       </w:r>
-      <w:proofErr w:type="gramStart"/>
-      <w:r>
-        <w:t>extraction[</w:t>
-      </w:r>
-      <w:proofErr w:type="gramEnd"/>
+      <w:r>
+        <w:t>extraction [</w:t>
+      </w:r>
       <w:r>
         <w:t xml:space="preserve">3].  </w:t>
       </w:r>

</xml_diff>